<commit_message>
✅ Import Issues Fixed! The import errors have been resolved. Here's what I fixed:
Problem:
Relative imports (..config, ..services) were causing "attempted relative import beyond top-level package" errors when running the backend directly.

Solution:
Changed all relative imports to absolute imports within the backend directory:
</commit_message>
<xml_diff>
--- a/docs/Detailed Execution Plan.docx
+++ b/docs/Detailed Execution Plan.docx
@@ -1889,6 +1889,20 @@
         </w:rPr>
         <w:t>/Contest entry with the Architecture Diagram and Video.</w:t>
       </w:r>
+    </w:p>
+    <w:p>
+      <w:pPr>
+        <w:pBdr>
+          <w:top w:val="nil"/>
+          <w:left w:val="nil"/>
+          <w:bottom w:val="nil"/>
+          <w:right w:val="nil"/>
+          <w:between w:val="nil"/>
+        </w:pBdr>
+        <w:rPr>
+          <w:rFonts w:ascii="Calibri" w:hAnsi="Calibri" w:cs="Calibri"/>
+        </w:rPr>
+      </w:pPr>
     </w:p>
     <w:sectPr>
       <w:pgSz w:w="12240" w:h="15840"/>

</xml_diff>